<commit_message>
Actualización Diagrama de componentes
</commit_message>
<xml_diff>
--- a/MODELADO/Sprint 4/Diagrama de componentes y de despliegue.docx
+++ b/MODELADO/Sprint 4/Diagrama de componentes y de despliegue.docx
@@ -1,16 +1,140 @@
 
 <file path=word/document.xml><?xml version="1.0" encoding="utf-8"?>
-<w:document xmlns:wpc="http://schemas.microsoft.com/office/word/2010/wordprocessingCanvas" xmlns:cx="http://schemas.microsoft.com/office/drawing/2014/chartex" xmlns:cx1="http://schemas.microsoft.com/office/drawing/2015/9/8/chartex" xmlns:cx2="http://schemas.microsoft.com/office/drawing/2015/10/21/chartex" xmlns:cx3="http://schemas.microsoft.com/office/drawing/2016/5/9/chartex" xmlns:cx4="http://schemas.microsoft.com/office/drawing/2016/5/10/chartex" xmlns:cx5="http://schemas.microsoft.com/office/drawing/2016/5/11/chartex" xmlns:cx6="http://schemas.microsoft.com/office/drawing/2016/5/12/chartex" xmlns:cx7="http://schemas.microsoft.com/office/drawing/2016/5/13/chartex" xmlns:cx8="http://schemas.microsoft.com/office/drawing/2016/5/14/chartex" xmlns:mc="http://schemas.openxmlformats.org/markup-compatibility/2006" xmlns:aink="http://schemas.microsoft.com/office/drawing/2016/ink" xmlns:am3d="http://schemas.microsoft.com/office/drawing/2017/model3d" xmlns:o="urn:schemas-microsoft-com:office:office" xmlns:r="http://schemas.openxmlformats.org/officeDocument/2006/relationships" xmlns:m="http://schemas.openxmlformats.org/officeDocument/2006/math" xmlns:v="urn:schemas-microsoft-com:vml" xmlns:wp14="http://schemas.microsoft.com/office/word/2010/wordprocessingDrawing" xmlns:wp="http://schemas.openxmlformats.org/drawingml/2006/wordprocessingDrawing" xmlns:w10="urn:schemas-microsoft-com:office:word" xmlns:w="http://schemas.openxmlformats.org/wordprocessingml/2006/main" xmlns:w14="http://schemas.microsoft.com/office/word/2010/wordml" xmlns:w15="http://schemas.microsoft.com/office/word/2012/wordml" xmlns:w16cex="http://schemas.microsoft.com/office/word/2018/wordml/cex" xmlns:w16cid="http://schemas.microsoft.com/office/word/2016/wordml/cid" xmlns:w16="http://schemas.microsoft.com/office/word/2018/wordml" xmlns:w16sdtdh="http://schemas.microsoft.com/office/word/2020/wordml/sdtdatahash" xmlns:w16se="http://schemas.microsoft.com/office/word/2015/wordml/symex" xmlns:wpg="http://schemas.microsoft.com/office/word/2010/wordprocessingGroup" xmlns:wpi="http://schemas.microsoft.com/office/word/2010/wordprocessingInk" xmlns:wne="http://schemas.microsoft.com/office/word/2006/wordml" xmlns:wps="http://schemas.microsoft.com/office/word/2010/wordprocessingShape" mc:Ignorable="w14 w15 w16se w16cid w16 w16cex w16sdtdh wp14">
+<w:document xmlns:wpc="http://schemas.microsoft.com/office/word/2010/wordprocessingCanvas" xmlns:cx="http://schemas.microsoft.com/office/drawing/2014/chartex" xmlns:cx1="http://schemas.microsoft.com/office/drawing/2015/9/8/chartex" xmlns:cx2="http://schemas.microsoft.com/office/drawing/2015/10/21/chartex" xmlns:cx3="http://schemas.microsoft.com/office/drawing/2016/5/9/chartex" xmlns:cx4="http://schemas.microsoft.com/office/drawing/2016/5/10/chartex" xmlns:cx5="http://schemas.microsoft.com/office/drawing/2016/5/11/chartex" xmlns:cx6="http://schemas.microsoft.com/office/drawing/2016/5/12/chartex" xmlns:cx7="http://schemas.microsoft.com/office/drawing/2016/5/13/chartex" xmlns:cx8="http://schemas.microsoft.com/office/drawing/2016/5/14/chartex" xmlns:mc="http://schemas.openxmlformats.org/markup-compatibility/2006" xmlns:aink="http://schemas.microsoft.com/office/drawing/2016/ink" xmlns:am3d="http://schemas.microsoft.com/office/drawing/2017/model3d" xmlns:o="urn:schemas-microsoft-com:office:office" xmlns:oel="http://schemas.microsoft.com/office/2019/extlst" xmlns:r="http://schemas.openxmlformats.org/officeDocument/2006/relationships" xmlns:m="http://schemas.openxmlformats.org/officeDocument/2006/math" xmlns:v="urn:schemas-microsoft-com:vml" xmlns:wp14="http://schemas.microsoft.com/office/word/2010/wordprocessingDrawing" xmlns:wp="http://schemas.openxmlformats.org/drawingml/2006/wordprocessingDrawing" xmlns:w10="urn:schemas-microsoft-com:office:word" xmlns:w="http://schemas.openxmlformats.org/wordprocessingml/2006/main" xmlns:w14="http://schemas.microsoft.com/office/word/2010/wordml" xmlns:w15="http://schemas.microsoft.com/office/word/2012/wordml" xmlns:w16cex="http://schemas.microsoft.com/office/word/2018/wordml/cex" xmlns:w16cid="http://schemas.microsoft.com/office/word/2016/wordml/cid" xmlns:w16="http://schemas.microsoft.com/office/word/2018/wordml" xmlns:w16sdtdh="http://schemas.microsoft.com/office/word/2020/wordml/sdtdatahash" xmlns:w16se="http://schemas.microsoft.com/office/word/2015/wordml/symex" xmlns:wpg="http://schemas.microsoft.com/office/word/2010/wordprocessingGroup" xmlns:wpi="http://schemas.microsoft.com/office/word/2010/wordprocessingInk" xmlns:wne="http://schemas.microsoft.com/office/word/2006/wordml" xmlns:wps="http://schemas.microsoft.com/office/word/2010/wordprocessingShape" mc:Ignorable="w14 w15 w16se w16cid w16 w16cex w16sdtdh wp14">
   <w:body>
     <w:p>
       <w:pPr>
+        <w:jc w:val="center"/>
+        <w:rPr>
+          <w:rFonts w:ascii="Arial" w:hAnsi="Arial" w:cs="Arial"/>
+        </w:rPr>
+      </w:pPr>
+    </w:p>
+    <w:p>
+      <w:pPr>
+        <w:jc w:val="center"/>
+        <w:rPr>
+          <w:rFonts w:ascii="Arial" w:hAnsi="Arial" w:cs="Arial"/>
+        </w:rPr>
+      </w:pPr>
+    </w:p>
+    <w:p>
+      <w:pPr>
+        <w:jc w:val="center"/>
+        <w:rPr>
+          <w:rFonts w:ascii="Arial" w:hAnsi="Arial" w:cs="Arial"/>
+        </w:rPr>
+      </w:pPr>
+      <w:r>
+        <w:rPr>
+          <w:rFonts w:ascii="Arial" w:hAnsi="Arial" w:cs="Arial"/>
+        </w:rPr>
+        <w:t>DIAGRAMA DE COMPONENTES</w:t>
+      </w:r>
+    </w:p>
+    <w:p>
+      <w:pPr>
+        <w:jc w:val="center"/>
+        <w:rPr>
+          <w:rFonts w:ascii="Arial" w:hAnsi="Arial" w:cs="Arial"/>
+        </w:rPr>
+      </w:pPr>
+    </w:p>
+    <w:p>
+      <w:pPr>
+        <w:rPr>
+          <w:rFonts w:ascii="Arial" w:hAnsi="Arial" w:cs="Arial"/>
+        </w:rPr>
+      </w:pPr>
+    </w:p>
+    <w:p>
+      <w:pPr>
+        <w:jc w:val="center"/>
         <w:rPr>
           <w:noProof/>
         </w:rPr>
       </w:pPr>
-    </w:p>
-    <w:p>
-      <w:pPr>
+      <w:r>
+        <w:rPr>
+          <w:noProof/>
+        </w:rPr>
+        <w:drawing>
+          <wp:inline distT="0" distB="0" distL="0" distR="0" wp14:anchorId="7075EDA5" wp14:editId="54EC767B">
+            <wp:extent cx="8280000" cy="3693600"/>
+            <wp:effectExtent l="0" t="0" r="6985" b="2540"/>
+            <wp:docPr id="3" name="Imagen 3"/>
+            <wp:cNvGraphicFramePr>
+              <a:graphicFrameLocks xmlns:a="http://schemas.openxmlformats.org/drawingml/2006/main" noChangeAspect="1"/>
+            </wp:cNvGraphicFramePr>
+            <a:graphic xmlns:a="http://schemas.openxmlformats.org/drawingml/2006/main">
+              <a:graphicData uri="http://schemas.openxmlformats.org/drawingml/2006/picture">
+                <pic:pic xmlns:pic="http://schemas.openxmlformats.org/drawingml/2006/picture">
+                  <pic:nvPicPr>
+                    <pic:cNvPr id="0" name="Picture 1"/>
+                    <pic:cNvPicPr>
+                      <a:picLocks noChangeAspect="1" noChangeArrowheads="1"/>
+                    </pic:cNvPicPr>
+                  </pic:nvPicPr>
+                  <pic:blipFill>
+                    <a:blip r:embed="rId4">
+                      <a:extLst>
+                        <a:ext uri="{28A0092B-C50C-407E-A947-70E740481C1C}">
+                          <a14:useLocalDpi xmlns:a14="http://schemas.microsoft.com/office/drawing/2010/main" val="0"/>
+                        </a:ext>
+                      </a:extLst>
+                    </a:blip>
+                    <a:srcRect/>
+                    <a:stretch>
+                      <a:fillRect/>
+                    </a:stretch>
+                  </pic:blipFill>
+                  <pic:spPr bwMode="auto">
+                    <a:xfrm>
+                      <a:off x="0" y="0"/>
+                      <a:ext cx="8280000" cy="3693600"/>
+                    </a:xfrm>
+                    <a:prstGeom prst="rect">
+                      <a:avLst/>
+                    </a:prstGeom>
+                    <a:noFill/>
+                    <a:ln>
+                      <a:noFill/>
+                    </a:ln>
+                  </pic:spPr>
+                </pic:pic>
+              </a:graphicData>
+            </a:graphic>
+          </wp:inline>
+        </w:drawing>
+      </w:r>
+    </w:p>
+    <w:p>
+      <w:pPr>
+        <w:rPr>
+          <w:rFonts w:ascii="Arial" w:hAnsi="Arial" w:cs="Arial"/>
+          <w:noProof/>
+        </w:rPr>
+      </w:pPr>
+    </w:p>
+    <w:p>
+      <w:pPr>
+        <w:rPr>
+          <w:rFonts w:ascii="Arial" w:hAnsi="Arial" w:cs="Arial"/>
+          <w:noProof/>
+        </w:rPr>
+      </w:pPr>
+    </w:p>
+    <w:p>
+      <w:pPr>
+        <w:rPr>
+          <w:rFonts w:ascii="Arial" w:hAnsi="Arial" w:cs="Arial"/>
+          <w:noProof/>
+        </w:rPr>
+      </w:pPr>
+    </w:p>
+    <w:p>
+      <w:pPr>
+        <w:jc w:val="center"/>
         <w:rPr>
           <w:rFonts w:ascii="Arial" w:hAnsi="Arial" w:cs="Arial"/>
           <w:noProof/>
@@ -25,14 +149,34 @@
       </w:r>
     </w:p>
     <w:p>
+      <w:pPr>
+        <w:jc w:val="center"/>
+        <w:rPr>
+          <w:rFonts w:ascii="Arial" w:hAnsi="Arial" w:cs="Arial"/>
+          <w:noProof/>
+        </w:rPr>
+      </w:pPr>
+    </w:p>
+    <w:p>
+      <w:pPr>
+        <w:rPr>
+          <w:rFonts w:ascii="Arial" w:hAnsi="Arial" w:cs="Arial"/>
+          <w:noProof/>
+        </w:rPr>
+      </w:pPr>
+    </w:p>
+    <w:p>
+      <w:pPr>
+        <w:jc w:val="center"/>
+      </w:pPr>
       <w:r>
         <w:rPr>
           <w:noProof/>
         </w:rPr>
         <w:drawing>
-          <wp:inline distT="0" distB="0" distL="0" distR="0" wp14:anchorId="4FCE7E9C" wp14:editId="2B7DF5C7">
-            <wp:extent cx="5612130" cy="2667000"/>
-            <wp:effectExtent l="0" t="0" r="7620" b="0"/>
+          <wp:inline distT="0" distB="0" distL="0" distR="0" wp14:anchorId="4FCE7E9C" wp14:editId="57899A2C">
+            <wp:extent cx="8280000" cy="3938400"/>
+            <wp:effectExtent l="0" t="0" r="6985" b="5080"/>
             <wp:docPr id="1" name="Imagen 1"/>
             <wp:cNvGraphicFramePr>
               <a:graphicFrameLocks xmlns:a="http://schemas.openxmlformats.org/drawingml/2006/main" noChangeAspect="1"/>
@@ -42,68 +186,6 @@
                 <pic:pic xmlns:pic="http://schemas.openxmlformats.org/drawingml/2006/picture">
                   <pic:nvPicPr>
                     <pic:cNvPr id="1" name="Imagen 1"/>
-                    <pic:cNvPicPr/>
-                  </pic:nvPicPr>
-                  <pic:blipFill>
-                    <a:blip r:embed="rId4" cstate="print">
-                      <a:extLst>
-                        <a:ext uri="{28A0092B-C50C-407E-A947-70E740481C1C}">
-                          <a14:useLocalDpi xmlns:a14="http://schemas.microsoft.com/office/drawing/2010/main" val="0"/>
-                        </a:ext>
-                      </a:extLst>
-                    </a:blip>
-                    <a:stretch>
-                      <a:fillRect/>
-                    </a:stretch>
-                  </pic:blipFill>
-                  <pic:spPr>
-                    <a:xfrm>
-                      <a:off x="0" y="0"/>
-                      <a:ext cx="5612130" cy="2667000"/>
-                    </a:xfrm>
-                    <a:prstGeom prst="rect">
-                      <a:avLst/>
-                    </a:prstGeom>
-                  </pic:spPr>
-                </pic:pic>
-              </a:graphicData>
-            </a:graphic>
-          </wp:inline>
-        </w:drawing>
-      </w:r>
-    </w:p>
-    <w:p/>
-    <w:p>
-      <w:pPr>
-        <w:rPr>
-          <w:rFonts w:ascii="Arial" w:hAnsi="Arial" w:cs="Arial"/>
-        </w:rPr>
-      </w:pPr>
-      <w:r>
-        <w:rPr>
-          <w:rFonts w:ascii="Arial" w:hAnsi="Arial" w:cs="Arial"/>
-        </w:rPr>
-        <w:t>DIAGRAMA DE COMPONENTES</w:t>
-      </w:r>
-    </w:p>
-    <w:p>
-      <w:r>
-        <w:rPr>
-          <w:noProof/>
-        </w:rPr>
-        <w:drawing>
-          <wp:inline distT="0" distB="0" distL="0" distR="0" wp14:anchorId="082CC20A" wp14:editId="4B271E05">
-            <wp:extent cx="5612130" cy="2505710"/>
-            <wp:effectExtent l="0" t="0" r="7620" b="8890"/>
-            <wp:docPr id="2" name="Imagen 2"/>
-            <wp:cNvGraphicFramePr>
-              <a:graphicFrameLocks xmlns:a="http://schemas.openxmlformats.org/drawingml/2006/main" noChangeAspect="1"/>
-            </wp:cNvGraphicFramePr>
-            <a:graphic xmlns:a="http://schemas.openxmlformats.org/drawingml/2006/main">
-              <a:graphicData uri="http://schemas.openxmlformats.org/drawingml/2006/picture">
-                <pic:pic xmlns:pic="http://schemas.openxmlformats.org/drawingml/2006/picture">
-                  <pic:nvPicPr>
-                    <pic:cNvPr id="2" name="Imagen 2"/>
                     <pic:cNvPicPr/>
                   </pic:nvPicPr>
                   <pic:blipFill>
@@ -121,7 +203,7 @@
                   <pic:spPr>
                     <a:xfrm>
                       <a:off x="0" y="0"/>
-                      <a:ext cx="5612130" cy="2505710"/>
+                      <a:ext cx="8280000" cy="3938400"/>
                     </a:xfrm>
                     <a:prstGeom prst="rect">
                       <a:avLst/>
@@ -134,9 +216,10 @@
         </w:drawing>
       </w:r>
     </w:p>
+    <w:p/>
     <w:sectPr>
-      <w:pgSz w:w="12240" w:h="15840"/>
-      <w:pgMar w:top="1417" w:right="1701" w:bottom="1417" w:left="1701" w:header="708" w:footer="708" w:gutter="0"/>
+      <w:pgSz w:w="15840" w:h="12240" w:orient="landscape"/>
+      <w:pgMar w:top="1701" w:right="1417" w:bottom="1701" w:left="1417" w:header="708" w:footer="708" w:gutter="0"/>
       <w:cols w:space="708"/>
       <w:docGrid w:linePitch="360"/>
     </w:sectPr>

</xml_diff>